<commit_message>
Update center format in full list
</commit_message>
<xml_diff>
--- a/template_list.docx
+++ b/template_list.docx
@@ -127,28 +127,28 @@
     <w:tbl>
       <w:tblPr>
         <w:tblStyle w:val="TableGrid"/>
-        <w:tblW w:w="14029" w:type="dxa"/>
+        <w:tblW w:w="14035" w:type="dxa"/>
         <w:tblLook w:val="04A0" w:firstRow="1" w:lastRow="0" w:firstColumn="1" w:lastColumn="0" w:noHBand="0" w:noVBand="1"/>
       </w:tblPr>
       <w:tblGrid>
-        <w:gridCol w:w="1790"/>
-        <w:gridCol w:w="3363"/>
+        <w:gridCol w:w="2610"/>
+        <w:gridCol w:w="2724"/>
         <w:gridCol w:w="1279"/>
         <w:gridCol w:w="1751"/>
-        <w:gridCol w:w="1339"/>
+        <w:gridCol w:w="1257"/>
         <w:gridCol w:w="1524"/>
-        <w:gridCol w:w="1345"/>
+        <w:gridCol w:w="1265"/>
         <w:gridCol w:w="1591"/>
-        <w:gridCol w:w="47"/>
+        <w:gridCol w:w="34"/>
       </w:tblGrid>
       <w:tr>
         <w:trPr>
           <w:gridAfter w:val="1"/>
-          <w:wAfter w:w="67" w:type="dxa"/>
+          <w:wAfter w:w="34" w:type="dxa"/>
         </w:trPr>
         <w:tc>
           <w:tcPr>
-            <w:tcW w:w="1790" w:type="dxa"/>
+            <w:tcW w:w="2610" w:type="dxa"/>
             <w:tcBorders>
               <w:top w:val="nil"/>
               <w:left w:val="nil"/>
@@ -177,7 +177,7 @@
         </w:tc>
         <w:tc>
           <w:tcPr>
-            <w:tcW w:w="4147" w:type="dxa"/>
+            <w:tcW w:w="2724" w:type="dxa"/>
             <w:tcBorders>
               <w:top w:val="nil"/>
               <w:left w:val="nil"/>
@@ -226,7 +226,7 @@
         </w:tc>
         <w:tc>
           <w:tcPr>
-            <w:tcW w:w="236" w:type="dxa"/>
+            <w:tcW w:w="1279" w:type="dxa"/>
             <w:tcBorders>
               <w:top w:val="nil"/>
               <w:left w:val="single" w:sz="4" w:space="0" w:color="auto"/>
@@ -306,7 +306,7 @@
         </w:tc>
         <w:tc>
           <w:tcPr>
-            <w:tcW w:w="1461" w:type="dxa"/>
+            <w:tcW w:w="1257" w:type="dxa"/>
             <w:tcBorders>
               <w:top w:val="nil"/>
               <w:left w:val="single" w:sz="4" w:space="0" w:color="auto"/>
@@ -386,7 +386,7 @@
         </w:tc>
         <w:tc>
           <w:tcPr>
-            <w:tcW w:w="1462" w:type="dxa"/>
+            <w:tcW w:w="1265" w:type="dxa"/>
             <w:tcBorders>
               <w:top w:val="nil"/>
               <w:left w:val="single" w:sz="4" w:space="0" w:color="auto"/>
@@ -468,7 +468,7 @@
       <w:tr>
         <w:tc>
           <w:tcPr>
-            <w:tcW w:w="1790" w:type="dxa"/>
+            <w:tcW w:w="2610" w:type="dxa"/>
             <w:tcBorders>
               <w:left w:val="nil"/>
               <w:bottom w:val="nil"/>
@@ -496,7 +496,7 @@
         </w:tc>
         <w:tc>
           <w:tcPr>
-            <w:tcW w:w="4147" w:type="dxa"/>
+            <w:tcW w:w="2724" w:type="dxa"/>
             <w:tcBorders>
               <w:left w:val="nil"/>
               <w:bottom w:val="nil"/>
@@ -544,7 +544,7 @@
         </w:tc>
         <w:tc>
           <w:tcPr>
-            <w:tcW w:w="236" w:type="dxa"/>
+            <w:tcW w:w="1279" w:type="dxa"/>
             <w:tcBorders>
               <w:left w:val="single" w:sz="4" w:space="0" w:color="auto"/>
               <w:bottom w:val="nil"/>
@@ -572,7 +572,7 @@
         </w:tc>
         <w:tc>
           <w:tcPr>
-            <w:tcW w:w="7856" w:type="dxa"/>
+            <w:tcW w:w="7422" w:type="dxa"/>
             <w:gridSpan w:val="6"/>
             <w:tcBorders>
               <w:left w:val="nil"/>

</xml_diff>